<commit_message>
Initial commit of HIRA Light version
</commit_message>
<xml_diff>
--- a/Architecture for Web UI.docx
+++ b/Architecture for Web UI.docx
@@ -418,7 +418,19 @@
         <w:t>Authentication (if needed) with simple login.</w:t>
       </w:r>
     </w:p>
-    <w:p/>
+    <w:p>
+      <w:r>
+        <w:t xml:space="preserve">python -m </w:t>
+      </w:r>
+      <w:proofErr w:type="spellStart"/>
+      <w:r>
+        <w:t>streamlit</w:t>
+      </w:r>
+      <w:proofErr w:type="spellEnd"/>
+      <w:r>
+        <w:t xml:space="preserve"> run app.py</w:t>
+      </w:r>
+    </w:p>
     <w:sectPr>
       <w:pgSz w:w="12240" w:h="15840"/>
       <w:pgMar w:top="1440" w:right="1440" w:bottom="1440" w:left="1440" w:header="720" w:footer="720" w:gutter="0"/>
@@ -1645,6 +1657,7 @@
   <w:style w:type="character" w:default="1" w:styleId="DefaultParagraphFont">
     <w:name w:val="Default Paragraph Font"/>
     <w:uiPriority w:val="1"/>
+    <w:semiHidden/>
     <w:unhideWhenUsed/>
   </w:style>
   <w:style w:type="table" w:default="1" w:styleId="TableNormal">

</xml_diff>